<commit_message>
Relational Database v1 created
</commit_message>
<xml_diff>
--- a/Analysis/business rule.docx
+++ b/Analysis/business rule.docx
@@ -90,28 +90,46 @@
     </w:p>
     <w:p>
       <w:r>
-        <w:t xml:space="preserve">Municipalities  </w:t>
+        <w:t xml:space="preserve">There will be a User which can either be </w:t>
+      </w:r>
+      <w:r>
+        <w:t xml:space="preserve">Municipalities </w:t>
+      </w:r>
+      <w:r>
+        <w:t>or Ministry, but not both. Municipalities and Ministry</w:t>
+      </w:r>
+      <w:r>
+        <w:t xml:space="preserve"> </w:t>
       </w:r>
       <w:r>
         <w:t>can intercommunicate</w:t>
       </w:r>
       <w:r>
-        <w:t xml:space="preserve"> within each other </w:t>
-      </w:r>
-      <w:r>
-        <w:t xml:space="preserve"> about the data </w:t>
-      </w:r>
-      <w:r>
-        <w:t xml:space="preserve">and comment about it. Comment passed has to be recorded in the database. </w:t>
-      </w:r>
-      <w:r>
-        <w:t xml:space="preserve">Municipality </w:t>
-      </w:r>
-      <w:r>
-        <w:t xml:space="preserve"> will have a user ID, passwor</w:t>
-      </w:r>
-      <w:r>
-        <w:t xml:space="preserve">d, email and a location. </w:t>
+        <w:t xml:space="preserve"> </w:t>
+      </w:r>
+      <w:r>
+        <w:t xml:space="preserve">about the data </w:t>
+      </w:r>
+      <w:r>
+        <w:t xml:space="preserve">and comment about it. </w:t>
+      </w:r>
+      <w:r>
+        <w:t xml:space="preserve">The message </w:t>
+      </w:r>
+      <w:r>
+        <w:t xml:space="preserve"> passed has to be recorded in the database. </w:t>
+      </w:r>
+      <w:r>
+        <w:t>User will have a name,</w:t>
+      </w:r>
+      <w:r>
+        <w:t xml:space="preserve"> passwor</w:t>
+      </w:r>
+      <w:r>
+        <w:t>d, email</w:t>
+      </w:r>
+      <w:r>
+        <w:t xml:space="preserve">. District name for Municipality should be recorded and ministry name for Ministry should be recorded. </w:t>
       </w:r>
     </w:p>
     <w:p/>

</xml_diff>